<commit_message>
small update to proiect
</commit_message>
<xml_diff>
--- a/Proiect/Image watermarking.docx
+++ b/Proiect/Image watermarking.docx
@@ -141,7 +141,13 @@
     <w:sdt>
       <w:sdtPr>
         <w:rPr>
+          <w:rFonts w:asciiTheme="minorHAnsi" w:eastAsiaTheme="minorHAnsi" w:hAnsiTheme="minorHAnsi" w:cstheme="minorBidi"/>
+          <w:color w:val="auto"/>
+          <w:kern w:val="2"/>
+          <w:sz w:val="22"/>
+          <w:szCs w:val="22"/>
           <w:lang w:val="ro-RO"/>
+          <w14:ligatures w14:val="standardContextual"/>
         </w:rPr>
         <w:id w:val="-858187165"/>
         <w:docPartObj>
@@ -151,14 +157,8 @@
       </w:sdtPr>
       <w:sdtEndPr>
         <w:rPr>
-          <w:rFonts w:asciiTheme="minorHAnsi" w:eastAsiaTheme="minorHAnsi" w:hAnsiTheme="minorHAnsi" w:cstheme="minorBidi"/>
           <w:b/>
           <w:bCs/>
-          <w:color w:val="auto"/>
-          <w:kern w:val="2"/>
-          <w:sz w:val="22"/>
-          <w:szCs w:val="22"/>
-          <w14:ligatures w14:val="standardContextual"/>
         </w:rPr>
       </w:sdtEndPr>
       <w:sdtContent>
@@ -3111,25 +3111,7 @@
           <w:sz w:val="24"/>
           <w:szCs w:val="24"/>
         </w:rPr>
-        <w:t xml:space="preserve">Pentru fiecare bit al mesajului, algoritmul modifică cel mai puțin semnificativ bit (LSB) al pixelului corespunzător poziției generate aleatoriu. Această modificare are loc printr-o operație bit </w:t>
-      </w:r>
-      <w:r>
-        <w:rPr>
-          <w:rFonts w:ascii="Times New Roman" w:hAnsi="Times New Roman" w:cs="Times New Roman"/>
-          <w:color w:val="000000" w:themeColor="text1"/>
-          <w:sz w:val="24"/>
-          <w:szCs w:val="24"/>
-        </w:rPr>
-        <w:t>cu</w:t>
-      </w:r>
-      <w:r>
-        <w:rPr>
-          <w:rFonts w:ascii="Times New Roman" w:hAnsi="Times New Roman" w:cs="Times New Roman"/>
-          <w:color w:val="000000" w:themeColor="text1"/>
-          <w:sz w:val="24"/>
-          <w:szCs w:val="24"/>
-        </w:rPr>
-        <w:t xml:space="preserve"> bit, unde LSB-ul este setat la 0, iar apoi se adaugă bitul mesajului. Această procedură se repetă pentru toți biții mesajului, iar lista rezultată de pixeli este refăcută în forma originală a imaginii. Astfel, se obține o imagine modificată care conține mesajul secret în LSB-urile pixelilor permutați aleatoriu. Este important să se păstreze informația despre permutarea pixelilor pentru a extrage ulterior mesajul încorporat.</w:t>
+        <w:t>Pentru fiecare bit al mesajului, algoritmul modifică cel mai puțin semnificativ bit (LSB) al pixelului corespunzător poziției generate aleatoriu. Această modificare are loc printr-o operație bit cu bit, unde LSB-ul este setat la 0, iar apoi se adaugă bitul mesajului. Această procedură se repetă pentru toți biții mesajului, iar lista rezultată de pixeli este refăcută în forma originală a imaginii. Astfel, se obține o imagine modificată care conține mesajul secret în LSB-urile pixelilor permutați aleatoriu. Este important să se păstreze informația despre permutarea pixelilor pentru a extrage ulterior mesajul încorporat.</w:t>
       </w:r>
     </w:p>
     <w:p>
@@ -3424,6 +3406,15 @@
           <w:szCs w:val="24"/>
           <w:lang w:val="en-US"/>
         </w:rPr>
+        <w:t>, SciPy</w:t>
+      </w:r>
+      <w:r>
+        <w:rPr>
+          <w:rFonts w:ascii="Times New Roman" w:hAnsi="Times New Roman" w:cs="Times New Roman"/>
+          <w:sz w:val="24"/>
+          <w:szCs w:val="24"/>
+          <w:lang w:val="en-US"/>
+        </w:rPr>
         <w:t xml:space="preserve"> și random.</w:t>
       </w:r>
     </w:p>
@@ -3468,7 +3459,56 @@
           <w:szCs w:val="24"/>
           <w:lang w:val="en-US"/>
         </w:rPr>
-        <w:t>Biblioteca OpenCV a fost folosită pentru operații specifice de procesare a imaginilor, cum ar fi: citirea, manipularea și salvarea imaginilor prin intermediul funcțiilor imread(), imwrite(), addWeighted(), adăugarea de text și aplicarea diverselor transformări precum DCT și IDCT.</w:t>
+        <w:t>Biblioteca OpenCV a fost folosită pentru operații specifice de procesare a imaginilor, cum ar fi: citirea, manipularea și salvarea imaginilor prin intermediul funcțiilor imread(), imwrite(), addWeighted()</w:t>
+      </w:r>
+      <w:r>
+        <w:rPr>
+          <w:rFonts w:ascii="Times New Roman" w:hAnsi="Times New Roman" w:cs="Times New Roman"/>
+          <w:sz w:val="24"/>
+          <w:szCs w:val="24"/>
+          <w:lang w:val="en-US"/>
+        </w:rPr>
+        <w:t xml:space="preserve"> și</w:t>
+      </w:r>
+      <w:r>
+        <w:rPr>
+          <w:rFonts w:ascii="Times New Roman" w:hAnsi="Times New Roman" w:cs="Times New Roman"/>
+          <w:sz w:val="24"/>
+          <w:szCs w:val="24"/>
+          <w:lang w:val="en-US"/>
+        </w:rPr>
+        <w:t xml:space="preserve"> adăugarea de text</w:t>
+      </w:r>
+      <w:r>
+        <w:rPr>
+          <w:rFonts w:ascii="Times New Roman" w:hAnsi="Times New Roman" w:cs="Times New Roman"/>
+          <w:sz w:val="24"/>
+          <w:szCs w:val="24"/>
+          <w:lang w:val="en-US"/>
+        </w:rPr>
+        <w:t>.</w:t>
+      </w:r>
+    </w:p>
+    <w:p>
+      <w:pPr>
+        <w:spacing w:after="0" w:line="360" w:lineRule="auto"/>
+        <w:ind w:firstLine="709"/>
+        <w:jc w:val="both"/>
+        <w:rPr>
+          <w:rFonts w:ascii="Times New Roman" w:hAnsi="Times New Roman" w:cs="Times New Roman"/>
+          <w:sz w:val="24"/>
+          <w:szCs w:val="24"/>
+          <w:lang w:val="en-US"/>
+        </w:rPr>
+      </w:pPr>
+      <w:r>
+        <w:rPr>
+          <w:rFonts w:ascii="Times New Roman" w:hAnsi="Times New Roman" w:cs="Times New Roman"/>
+          <w:sz w:val="24"/>
+          <w:szCs w:val="24"/>
+          <w:lang w:val="en-US"/>
+        </w:rPr>
+        <w:t>Biblioteca SciPy a fost folosită pentru aplicarea transformărilor DCT și IDCT.</w:t>
       </w:r>
     </w:p>
     <w:p>
@@ -5049,25 +5089,7 @@
             <w:sz w:val="24"/>
             <w:szCs w:val="24"/>
           </w:rPr>
-          <w:t>https://www.iasj.net/iasj/download/2a3ea262e</w:t>
-        </w:r>
-        <w:r>
-          <w:rPr>
-            <w:rStyle w:val="Hyperlink"/>
-            <w:rFonts w:ascii="Times New Roman" w:hAnsi="Times New Roman" w:cs="Times New Roman"/>
-            <w:sz w:val="24"/>
-            <w:szCs w:val="24"/>
-          </w:rPr>
-          <w:t>4</w:t>
-        </w:r>
-        <w:r>
-          <w:rPr>
-            <w:rStyle w:val="Hyperlink"/>
-            <w:rFonts w:ascii="Times New Roman" w:hAnsi="Times New Roman" w:cs="Times New Roman"/>
-            <w:sz w:val="24"/>
-            <w:szCs w:val="24"/>
-          </w:rPr>
-          <w:t>f16d26</w:t>
+          <w:t>https://www.iasj.net/iasj/download/2a3ea262e4f16d26</w:t>
         </w:r>
       </w:hyperlink>
     </w:p>
@@ -7296,6 +7318,7 @@
   <w:style w:type="character" w:default="1" w:styleId="DefaultParagraphFont">
     <w:name w:val="Default Paragraph Font"/>
     <w:uiPriority w:val="1"/>
+    <w:semiHidden/>
     <w:unhideWhenUsed/>
   </w:style>
   <w:style w:type="table" w:default="1" w:styleId="TableNormal">

</xml_diff>